<commit_message>
first very test version with functions of downloading templates and render contract
</commit_message>
<xml_diff>
--- a/backend/contract_template_filled.docx
+++ b/backend/contract_template_filled.docx
@@ -13,159 +13,102 @@
         </w:rPr>
       </w:pPr>
       <w:r>
+        <w:t>Договор аренды нежилого помещения № №23-23с-2ч2</w:t>
+      </w:r>
+    </w:p>
+    <w:p>
+      <w:pPr>
+        <w:pStyle w:val="a3"/>
+        <w:jc w:val="both"/>
+        <w:rPr>
+          <w:sz w:val="22"/>
+          <w:szCs w:val="22"/>
+        </w:rPr>
+      </w:pPr>
+    </w:p>
+    <w:p>
+      <w:pPr>
+        <w:pStyle w:val="a3"/>
+        <w:jc w:val="both"/>
+        <w:rPr>
+          <w:rStyle w:val="FontStyle19"/>
+          <w:sz w:val="22"/>
+          <w:szCs w:val="22"/>
+        </w:rPr>
+      </w:pPr>
+      <w:r>
+        <w:t>г. 2024</w:t>
+        <w:tab/>
+        <w:tab/>
+        <w:tab/>
+        <w:tab/>
+        <w:tab/>
+        <w:tab/>
+        <w:tab/>
+        <w:t>«27» ноябрь 2024 г.</w:t>
+      </w:r>
+    </w:p>
+    <w:p>
+      <w:pPr>
+        <w:pStyle w:val="a3"/>
+        <w:jc w:val="both"/>
+        <w:rPr>
+          <w:sz w:val="22"/>
+          <w:szCs w:val="22"/>
+        </w:rPr>
+      </w:pPr>
+    </w:p>
+    <w:p>
+      <w:pPr>
+        <w:pStyle w:val="a3"/>
+        <w:jc w:val="both"/>
+        <w:rPr>
+          <w:sz w:val="22"/>
+          <w:szCs w:val="22"/>
+        </w:rPr>
+      </w:pPr>
+    </w:p>
+    <w:p>
+      <w:pPr>
+        <w:pStyle w:val="a3"/>
+        <w:jc w:val="both"/>
+        <w:rPr>
+          <w:rStyle w:val="FontStyle19"/>
+          <w:sz w:val="22"/>
+          <w:szCs w:val="22"/>
+        </w:rPr>
+      </w:pPr>
+      <w:r>
+        <w:t xml:space="preserve">Цветков Павел, в лице арендодатель, действующего на основании _____, именуемое в дальнейшем «Арендодатель», с одной стороны, </w:t>
+      </w:r>
+    </w:p>
+    <w:p>
+      <w:pPr>
+        <w:pStyle w:val="a3"/>
+        <w:jc w:val="both"/>
+        <w:rPr>
+          <w:rStyle w:val="FontStyle19"/>
+          <w:sz w:val="22"/>
+          <w:szCs w:val="22"/>
+        </w:rPr>
+      </w:pPr>
+      <w:r>
         <w:rPr>
           <w:rStyle w:val="FontStyle18"/>
-          <w:sz w:val="22"/>
-          <w:szCs w:val="22"/>
-        </w:rPr>
-        <w:t>Договор аренды нежилого помещения № ___</w:t>
-      </w:r>
-    </w:p>
-    <w:p>
-      <w:pPr>
-        <w:pStyle w:val="a3"/>
-        <w:jc w:val="both"/>
-        <w:rPr>
-          <w:sz w:val="22"/>
-          <w:szCs w:val="22"/>
-        </w:rPr>
-      </w:pPr>
-    </w:p>
-    <w:p>
-      <w:pPr>
-        <w:pStyle w:val="a3"/>
-        <w:jc w:val="both"/>
-        <w:rPr>
-          <w:rStyle w:val="FontStyle19"/>
-          <w:sz w:val="22"/>
-          <w:szCs w:val="22"/>
-        </w:rPr>
-      </w:pPr>
-      <w:r>
-        <w:rPr>
-          <w:rStyle w:val="FontStyle19"/>
-          <w:sz w:val="22"/>
-          <w:szCs w:val="22"/>
-        </w:rPr>
-        <w:t>г. _________________</w:t>
-      </w:r>
-      <w:r>
-        <w:rPr>
-          <w:rStyle w:val="FontStyle19"/>
-          <w:sz w:val="22"/>
-          <w:szCs w:val="22"/>
-        </w:rPr>
-        <w:tab/>
-      </w:r>
-      <w:r>
-        <w:rPr>
-          <w:rStyle w:val="FontStyle19"/>
-          <w:sz w:val="22"/>
-          <w:szCs w:val="22"/>
-        </w:rPr>
-        <w:tab/>
-      </w:r>
-      <w:r>
-        <w:rPr>
-          <w:rStyle w:val="FontStyle19"/>
-          <w:sz w:val="22"/>
-          <w:szCs w:val="22"/>
-        </w:rPr>
-        <w:tab/>
-      </w:r>
-      <w:r>
-        <w:rPr>
-          <w:rStyle w:val="FontStyle19"/>
-          <w:sz w:val="22"/>
-          <w:szCs w:val="22"/>
-        </w:rPr>
-        <w:tab/>
-      </w:r>
-      <w:r>
-        <w:rPr>
-          <w:rStyle w:val="FontStyle19"/>
-          <w:sz w:val="22"/>
-          <w:szCs w:val="22"/>
-        </w:rPr>
-        <w:tab/>
-      </w:r>
-      <w:r>
-        <w:rPr>
-          <w:rStyle w:val="FontStyle19"/>
-          <w:sz w:val="22"/>
-          <w:szCs w:val="22"/>
-        </w:rPr>
-        <w:tab/>
-      </w:r>
-      <w:r>
-        <w:rPr>
-          <w:rStyle w:val="FontStyle19"/>
-          <w:sz w:val="22"/>
-          <w:szCs w:val="22"/>
-        </w:rPr>
-        <w:tab/>
-      </w:r>
-      <w:r>
-        <w:rPr>
-          <w:rStyle w:val="FontStyle19"/>
-          <w:sz w:val="22"/>
-          <w:szCs w:val="22"/>
-        </w:rPr>
-        <w:tab/>
-        <w:t>«__» _______ 20__ г.</w:t>
-      </w:r>
-    </w:p>
-    <w:p>
-      <w:pPr>
-        <w:pStyle w:val="a3"/>
-        <w:jc w:val="both"/>
-        <w:rPr>
-          <w:sz w:val="22"/>
-          <w:szCs w:val="22"/>
-        </w:rPr>
-      </w:pPr>
-    </w:p>
-    <w:p>
-      <w:pPr>
-        <w:pStyle w:val="a3"/>
-        <w:jc w:val="both"/>
-        <w:rPr>
-          <w:sz w:val="22"/>
-          <w:szCs w:val="22"/>
-        </w:rPr>
-      </w:pPr>
-    </w:p>
-    <w:p>
-      <w:pPr>
-        <w:pStyle w:val="a3"/>
-        <w:jc w:val="both"/>
-        <w:rPr>
-          <w:rStyle w:val="FontStyle19"/>
-          <w:sz w:val="22"/>
-          <w:szCs w:val="22"/>
-        </w:rPr>
-      </w:pPr>
-      <w:r>
-        <w:t xml:space="preserve">______________________________________, в лице ЦветковПавел, действующего на основании __12121212__, именуемое в дальнейшем «Арендодатель», с одной стороны, </w:t>
-      </w:r>
-    </w:p>
-    <w:p>
-      <w:pPr>
-        <w:pStyle w:val="a3"/>
-        <w:jc w:val="both"/>
-        <w:rPr>
-          <w:rStyle w:val="FontStyle19"/>
-          <w:sz w:val="22"/>
-          <w:szCs w:val="22"/>
-        </w:rPr>
-      </w:pPr>
+          <w:b w:val="0"/>
+          <w:bCs w:val="0"/>
+          <w:sz w:val="22"/>
+          <w:szCs w:val="22"/>
+        </w:rPr>
+        <w:t>и</w:t>
+      </w:r>
       <w:r>
         <w:rPr>
           <w:rStyle w:val="FontStyle18"/>
           <w:sz w:val="22"/>
           <w:szCs w:val="22"/>
         </w:rPr>
-        <w:t xml:space="preserve">и ____________________________________, </w:t>
+        <w:t xml:space="preserve"> ____________________________________, </w:t>
       </w:r>
       <w:r>
         <w:rPr>

</xml_diff>

<commit_message>
commit before full rebuild
</commit_message>
<xml_diff>
--- a/backend/contract_template_filled.docx
+++ b/backend/contract_template_filled.docx
@@ -13,31 +13,31 @@
         </w:rPr>
       </w:pPr>
       <w:r>
-        <w:t>Договор аренды нежилого помещения № №23-23с-2ч2</w:t>
-      </w:r>
-    </w:p>
-    <w:p>
-      <w:pPr>
-        <w:pStyle w:val="a3"/>
-        <w:jc w:val="both"/>
-        <w:rPr>
-          <w:sz w:val="22"/>
-          <w:szCs w:val="22"/>
-        </w:rPr>
-      </w:pPr>
-    </w:p>
-    <w:p>
-      <w:pPr>
-        <w:pStyle w:val="a3"/>
-        <w:jc w:val="both"/>
-        <w:rPr>
-          <w:rStyle w:val="FontStyle19"/>
-          <w:sz w:val="22"/>
-          <w:szCs w:val="22"/>
-        </w:rPr>
-      </w:pPr>
-      <w:r>
-        <w:t>г. 2024</w:t>
+        <w:t>Договор аренды нежилого помещения № 321</w:t>
+      </w:r>
+    </w:p>
+    <w:p>
+      <w:pPr>
+        <w:pStyle w:val="a3"/>
+        <w:jc w:val="both"/>
+        <w:rPr>
+          <w:sz w:val="22"/>
+          <w:szCs w:val="22"/>
+        </w:rPr>
+      </w:pPr>
+    </w:p>
+    <w:p>
+      <w:pPr>
+        <w:pStyle w:val="a3"/>
+        <w:jc w:val="both"/>
+        <w:rPr>
+          <w:rStyle w:val="FontStyle19"/>
+          <w:sz w:val="22"/>
+          <w:szCs w:val="22"/>
+        </w:rPr>
+      </w:pPr>
+      <w:r>
+        <w:t>г. 12313</w:t>
         <w:tab/>
         <w:tab/>
         <w:tab/>
@@ -45,41 +45,41 @@
         <w:tab/>
         <w:tab/>
         <w:tab/>
-        <w:t>«27» ноябрь 2024 г.</w:t>
-      </w:r>
-    </w:p>
-    <w:p>
-      <w:pPr>
-        <w:pStyle w:val="a3"/>
-        <w:jc w:val="both"/>
-        <w:rPr>
-          <w:sz w:val="22"/>
-          <w:szCs w:val="22"/>
-        </w:rPr>
-      </w:pPr>
-    </w:p>
-    <w:p>
-      <w:pPr>
-        <w:pStyle w:val="a3"/>
-        <w:jc w:val="both"/>
-        <w:rPr>
-          <w:sz w:val="22"/>
-          <w:szCs w:val="22"/>
-        </w:rPr>
-      </w:pPr>
-    </w:p>
-    <w:p>
-      <w:pPr>
-        <w:pStyle w:val="a3"/>
-        <w:jc w:val="both"/>
-        <w:rPr>
-          <w:rStyle w:val="FontStyle19"/>
-          <w:sz w:val="22"/>
-          <w:szCs w:val="22"/>
-        </w:rPr>
-      </w:pPr>
-      <w:r>
-        <w:t xml:space="preserve">Цветков Павел, в лице арендодатель, действующего на основании _____, именуемое в дальнейшем «Арендодатель», с одной стороны, </w:t>
+        <w:t>«321» 12 12313 г.</w:t>
+      </w:r>
+    </w:p>
+    <w:p>
+      <w:pPr>
+        <w:pStyle w:val="a3"/>
+        <w:jc w:val="both"/>
+        <w:rPr>
+          <w:sz w:val="22"/>
+          <w:szCs w:val="22"/>
+        </w:rPr>
+      </w:pPr>
+    </w:p>
+    <w:p>
+      <w:pPr>
+        <w:pStyle w:val="a3"/>
+        <w:jc w:val="both"/>
+        <w:rPr>
+          <w:sz w:val="22"/>
+          <w:szCs w:val="22"/>
+        </w:rPr>
+      </w:pPr>
+    </w:p>
+    <w:p>
+      <w:pPr>
+        <w:pStyle w:val="a3"/>
+        <w:jc w:val="both"/>
+        <w:rPr>
+          <w:rStyle w:val="FontStyle19"/>
+          <w:sz w:val="22"/>
+          <w:szCs w:val="22"/>
+        </w:rPr>
+      </w:pPr>
+      <w:r>
+        <w:t xml:space="preserve">123456 12345, в лице 32, действующего на основании _____, именуемое в дальнейшем «Арендодатель», с одной стороны, </w:t>
       </w:r>
     </w:p>
     <w:p>

</xml_diff>